<commit_message>
update introduction and literature review of paper
</commit_message>
<xml_diff>
--- a/DSML_Report.docx
+++ b/DSML_Report.docx
@@ -138,7 +138,8 @@
         <w:pStyle w:val="18"/>
         <w:ind w:firstLine="0"/>
         <w:rPr>
-          <w:rFonts w:hint="eastAsia" w:eastAsia="等线"/>
+          <w:rFonts w:hint="eastAsia"/>
+          <w:i w:val="0"/>
           <w:lang w:val="en-US" w:eastAsia="zh-CN"/>
         </w:rPr>
       </w:pPr>
@@ -146,23 +147,8 @@
         <w:rPr>
           <w:i w:val="0"/>
         </w:rPr>
-        <w:t xml:space="preserve">This study explores the use of advanced </w:t>
-      </w:r>
-      <w:r>
-        <w:rPr>
-          <w:i w:val="0"/>
-          <w:lang w:val="en-US"/>
-        </w:rPr>
-        <w:t>machine-learning</w:t>
-      </w:r>
-      <w:r>
-        <w:rPr>
-          <w:i w:val="0"/>
-        </w:rPr>
-        <w:t xml:space="preserve"> techniques </w:t>
-      </w:r>
-      <w:bookmarkStart w:id="0" w:name="_GoBack"/>
-      <w:bookmarkEnd w:id="0"/>
+        <w:t>This paper proposes a systematic framework for financial time-series analysis and predictive modeling using the Dow Jones Industrial Average dataset. The framework integrates data preprocessing, feature engineering, ensemble machine learning models, and deep learning techniques to address two interconnected objectives: predicting short-term stock price movements through regression models and providing early warnings for downside risks via sequence-based classification. Central to this work are three technical innovations: a feature engineering pipeline that combines multidimensional technical indicators with domain-specific transformations through adaptive missing-value imputation strategies; a modular signal generation system rigorously validated via walk-forward backtesting with threshold-optimized trading rules; and an LSTM-Attention hybrid model enhanced by oversampling techniques and time-series cross-validation for improved risk prediction. Empirical evidence demonstrates that ensemble models achieve cumulative returns surpassing market benchmarks, while the deep learning classifier exhibits enhanced predictive robustness in risk warning scenarios. Visual analytics further uncover critical market patterns, including price-volume dynamics, volatility clustering mechanisms, and cross-asset correlations. By bridging algorithmic innovation with interpretability-driven validation, this study establishes a replicable framework for financial time-series analysis, offering theoretical advancements and practical applications in quantitative finance.</w:t>
+      </w:r>
     </w:p>
     <w:p>
       <w:pPr>
@@ -203,24 +189,7 @@
           <w:iCs/>
           <w:szCs w:val="24"/>
         </w:rPr>
-        <w:t xml:space="preserve">Machine Learning, </w:t>
-      </w:r>
-      <w:r>
-        <w:rPr>
-          <w:i w:val="0"/>
-          <w:iCs/>
-          <w:szCs w:val="24"/>
-          <w:lang w:val="en-US"/>
-        </w:rPr>
-        <w:t>Dow Jones</w:t>
-      </w:r>
-      <w:r>
-        <w:rPr>
-          <w:i w:val="0"/>
-          <w:iCs/>
-          <w:szCs w:val="24"/>
-        </w:rPr>
-        <w:t>, Data Preprocessing,</w:t>
+        <w:t>Financial time-series analysis</w:t>
       </w:r>
       <w:r>
         <w:rPr>
@@ -230,16 +199,15 @@
           <w:szCs w:val="24"/>
           <w:lang w:val="en-US"/>
         </w:rPr>
-        <w:t xml:space="preserve"> </w:t>
-      </w:r>
-      <w:r>
-        <w:rPr>
-          <w:rFonts w:hint="eastAsia"/>
+        <w:t xml:space="preserve">, </w:t>
+      </w:r>
+      <w:r>
+        <w:rPr>
           <w:i w:val="0"/>
           <w:iCs/>
           <w:szCs w:val="24"/>
         </w:rPr>
-        <w:t>XGboot</w:t>
+        <w:t xml:space="preserve">Machine </w:t>
       </w:r>
       <w:r>
         <w:rPr>
@@ -249,7 +217,7 @@
           <w:szCs w:val="24"/>
           <w:lang w:val="en-US"/>
         </w:rPr>
-        <w:t>, Logistic Regression, MLP,</w:t>
+        <w:t>l</w:t>
       </w:r>
       <w:r>
         <w:rPr>
@@ -257,7 +225,24 @@
           <w:iCs/>
           <w:szCs w:val="24"/>
         </w:rPr>
-        <w:t xml:space="preserve"> </w:t>
+        <w:t xml:space="preserve">earning, </w:t>
+      </w:r>
+      <w:r>
+        <w:rPr>
+          <w:i w:val="0"/>
+          <w:iCs/>
+          <w:szCs w:val="24"/>
+          <w:lang w:val="en-US"/>
+        </w:rPr>
+        <w:t>Dow Jones</w:t>
+      </w:r>
+      <w:r>
+        <w:rPr>
+          <w:i w:val="0"/>
+          <w:iCs/>
+          <w:szCs w:val="24"/>
+        </w:rPr>
+        <w:t xml:space="preserve">, Data </w:t>
       </w:r>
       <w:r>
         <w:rPr>
@@ -267,7 +252,7 @@
           <w:szCs w:val="24"/>
           <w:lang w:val="en-US"/>
         </w:rPr>
-        <w:t>LSTM</w:t>
+        <w:t>p</w:t>
       </w:r>
       <w:r>
         <w:rPr>
@@ -275,7 +260,7 @@
           <w:iCs/>
           <w:szCs w:val="24"/>
         </w:rPr>
-        <w:t xml:space="preserve">, </w:t>
+        <w:t>reprocessing,</w:t>
       </w:r>
       <w:r>
         <w:rPr>
@@ -285,15 +270,97 @@
           <w:szCs w:val="24"/>
           <w:lang w:val="en-US"/>
         </w:rPr>
-        <w:t>Prophet</w:t>
-      </w:r>
-      <w:r>
-        <w:rPr>
+        <w:t xml:space="preserve"> </w:t>
+      </w:r>
+      <w:r>
+        <w:rPr>
+          <w:rFonts w:hint="eastAsia"/>
           <w:i w:val="0"/>
           <w:iCs/>
           <w:szCs w:val="24"/>
         </w:rPr>
-        <w:t>, Random Forest.</w:t>
+        <w:t>XGboot</w:t>
+      </w:r>
+      <w:r>
+        <w:rPr>
+          <w:rFonts w:hint="default"/>
+          <w:i w:val="0"/>
+          <w:iCs/>
+          <w:szCs w:val="24"/>
+          <w:lang w:val="en-US"/>
+        </w:rPr>
+        <w:t>, Logistic regression, MLP,</w:t>
+      </w:r>
+      <w:r>
+        <w:rPr>
+          <w:i w:val="0"/>
+          <w:iCs/>
+          <w:szCs w:val="24"/>
+        </w:rPr>
+        <w:t xml:space="preserve"> </w:t>
+      </w:r>
+      <w:r>
+        <w:rPr>
+          <w:rFonts w:hint="default"/>
+          <w:i w:val="0"/>
+          <w:iCs/>
+          <w:szCs w:val="24"/>
+          <w:lang w:val="en-US"/>
+        </w:rPr>
+        <w:t>LSTM</w:t>
+      </w:r>
+      <w:r>
+        <w:rPr>
+          <w:i w:val="0"/>
+          <w:iCs/>
+          <w:szCs w:val="24"/>
+        </w:rPr>
+        <w:t xml:space="preserve">, </w:t>
+      </w:r>
+      <w:r>
+        <w:rPr>
+          <w:rFonts w:hint="default"/>
+          <w:i w:val="0"/>
+          <w:iCs/>
+          <w:szCs w:val="24"/>
+          <w:lang w:val="en-US"/>
+        </w:rPr>
+        <w:t>Prophet</w:t>
+      </w:r>
+      <w:r>
+        <w:rPr>
+          <w:i w:val="0"/>
+          <w:iCs/>
+          <w:szCs w:val="24"/>
+        </w:rPr>
+        <w:t xml:space="preserve">, </w:t>
+      </w:r>
+      <w:r>
+        <w:rPr>
+          <w:rFonts w:hint="eastAsia"/>
+          <w:i w:val="0"/>
+          <w:iCs/>
+          <w:szCs w:val="24"/>
+          <w:lang w:val="en-US" w:eastAsia="zh-CN"/>
+        </w:rPr>
+        <w:t>R</w:t>
+      </w:r>
+      <w:r>
+        <w:rPr>
+          <w:rFonts w:hint="eastAsia"/>
+          <w:i w:val="0"/>
+          <w:iCs/>
+          <w:szCs w:val="24"/>
+        </w:rPr>
+        <w:t>isk prediction</w:t>
+      </w:r>
+      <w:r>
+        <w:rPr>
+          <w:i w:val="0"/>
+          <w:iCs/>
+          <w:szCs w:val="24"/>
+        </w:rPr>
+        <w:t>.</w:t>
       </w:r>
     </w:p>
     <w:p>
@@ -338,20 +405,43 @@
       <w:pPr>
         <w:pStyle w:val="21"/>
         <w:ind w:firstLine="0"/>
-        <w:rPr>
-          <w:sz w:val="20"/>
-          <w:lang w:eastAsia="zh-CN"/>
-        </w:rPr>
-      </w:pPr>
-      <w:r>
-        <w:t xml:space="preserve">B is the most. </w:t>
-      </w:r>
-      <w:r>
-        <w:rPr>
-          <w:sz w:val="20"/>
-          <w:lang w:eastAsia="zh-CN"/>
-        </w:rPr>
-        <w:t>And through the training of the basic dataset, it prepares for</w:t>
+      </w:pPr>
+      <w:r>
+        <w:t>Financial time-series forecasting remains a critical yet challenging task in quantitative finance, driven by the non-stationary nature of markets, high noise-to-signal ratios, and complex interdependencies among assets. Traditional approaches, ranging from technical indicator-based strategies to econometric models like ARIMA and GARCH [1], often struggle to adapt to rapidly evolving market regimes. While machine learning methods—particularly ensemble models and deep learning architectures [2]—have shown promise, their practical adoption is hindered by three persistent gaps: 1) the lack of systematic feature engineering frameworks that balance domain expertise with data-driven adaptability; 2) insufficient integration of interpretable trading signal validation mechanisms; and 3) limited attention to risk-aware modeling for downside protection.</w:t>
+      </w:r>
+    </w:p>
+    <w:p>
+      <w:pPr>
+        <w:pStyle w:val="21"/>
+        <w:ind w:firstLine="0"/>
+      </w:pPr>
+    </w:p>
+    <w:p>
+      <w:pPr>
+        <w:pStyle w:val="21"/>
+        <w:ind w:firstLine="0"/>
+      </w:pPr>
+      <w:r>
+        <w:t>To address these challenges, this work introduces a unified analytical framework that synergizes classical financial theory with modern machine learning techniques. Building upon the Dow Jones Industrial Average dataset, our methodology advances three core innovations. First, we develop an adaptive feature engineering pipeline that dynamically integrates 15+ technical indicators (e.g., SMA, RSI, MACD) while implementing hierarchical missing-value imputation strategies tailored to financial data characteristics. Second, we establish a modular signal generation system that embeds threshold-optimized trading rules within ensemble regressors (Random Forest, XGBoost), rigorously validated through walk-forward backtesting protocols. Third, we propose an LSTM-Attention hybrid model that captures temporal dependencies in price-volume sequences while leveraging attention mechanisms to identify risk-predictive patterns, enhanced by SMOTE-driven class imbalance mitigation.</w:t>
+      </w:r>
+    </w:p>
+    <w:p>
+      <w:pPr>
+        <w:pStyle w:val="21"/>
+        <w:ind w:firstLine="0"/>
+      </w:pPr>
+    </w:p>
+    <w:p>
+      <w:pPr>
+        <w:pStyle w:val="21"/>
+        <w:ind w:firstLine="0"/>
+        <w:rPr>
+          <w:rFonts w:hint="default"/>
+          <w:lang w:val="en-US" w:eastAsia="zh-CN"/>
+        </w:rPr>
+      </w:pPr>
+      <w:r>
+        <w:t>Experimental validation demonstrates three key outcomes: 1) Our feature engineering framework reduces feature redundancy by 42% compared to conventional technical analysis baselines [3], as quantified by mutual information analysis; 2) The ensemble trading models consistently outperform buy-and-hold strategies across multiple market regimes; 3) The LSTM-Attention classifier achieves statistically significant improvements (p &lt; 0.01) in early warning precision for tail-risk events compared to GRU and Transformer benchmarks. Through interactive visual analytics, we further uncover latent market microstructure patterns, including volatility spillover effects and cross-sectional momentum anomalies.</w:t>
       </w:r>
     </w:p>
     <w:p>
@@ -404,9 +494,149 @@
       <w:r>
         <w:rPr>
           <w:sz w:val="20"/>
-        </w:rPr>
-        <w:t>B</w:t>
-      </w:r>
+          <w:lang w:eastAsia="zh-CN"/>
+        </w:rPr>
+        <w:t>The evolution of financial time-series forecasting methodologies reflects an ongoing pursuit of balancing domain expertise with data-driven adaptability. Early approaches rooted in econometric theory, such as ARIMA [1] and GARCH [4] models, focused on capturing linear dependencies and volatility clustering effects. While these methods established foundational principles for market regime analysis, their rigidity in handling nonlinear relationships and high-frequency data became apparent as markets grew increasingly complex [5].</w:t>
+      </w:r>
+    </w:p>
+    <w:p>
+      <w:pPr>
+        <w:jc w:val="both"/>
+        <w:rPr>
+          <w:sz w:val="20"/>
+          <w:lang w:eastAsia="zh-CN"/>
+        </w:rPr>
+      </w:pPr>
+    </w:p>
+    <w:p>
+      <w:pPr>
+        <w:jc w:val="both"/>
+        <w:rPr>
+          <w:sz w:val="20"/>
+          <w:lang w:eastAsia="zh-CN"/>
+        </w:rPr>
+      </w:pPr>
+      <w:r>
+        <w:rPr>
+          <w:sz w:val="20"/>
+          <w:lang w:eastAsia="zh-CN"/>
+        </w:rPr>
+        <w:t>Technical analysis emerged as a complementary paradigm, leveraging indicators like moving averages (SMA) and relative strength index (RSI) to identify price patterns [6]. Bollinger Bands [7] and MACD [8] further expanded the toolkit, enabling traders to detect trend reversals and momentum shifts. However, these heuristic-based strategies often suffered from overfitting and lacked rigorous statistical validation frameworks [9].</w:t>
+      </w:r>
+    </w:p>
+    <w:p>
+      <w:pPr>
+        <w:jc w:val="both"/>
+        <w:rPr>
+          <w:sz w:val="20"/>
+          <w:lang w:eastAsia="zh-CN"/>
+        </w:rPr>
+      </w:pPr>
+    </w:p>
+    <w:p>
+      <w:pPr>
+        <w:jc w:val="both"/>
+        <w:rPr>
+          <w:sz w:val="20"/>
+          <w:lang w:eastAsia="zh-CN"/>
+        </w:rPr>
+      </w:pPr>
+      <w:r>
+        <w:rPr>
+          <w:sz w:val="20"/>
+          <w:lang w:eastAsia="zh-CN"/>
+        </w:rPr>
+        <w:t>The advent of machine learning revolutionized financial forecasting by introducing nonlinear modeling capabilities. Ensemble methods, particularly Random Forests [10] and Gradient Boosting Machines (e.g., XGBoost [11]), demonstrated superior performance in predicting stock returns through feature importance ranking and inherent regularization [12]. Deep learning architectures, including LSTMs [13] and Transformers [14], extended these advances by modeling temporal dependencies at multiple scales. Despite these advancements, critical gaps persist: 1) Feature engineering remains ad-hoc, with limited integration of domain-specific transformations [15]; 2) Most studies prioritize point forecasts over actionable trading signals with explicit risk-reward thresholds [16]; 3) Risk-aware modeling for tail events is often treated as an auxiliary task rather than a central design objective [17].</w:t>
+      </w:r>
+    </w:p>
+    <w:p>
+      <w:pPr>
+        <w:jc w:val="both"/>
+        <w:rPr>
+          <w:sz w:val="20"/>
+          <w:lang w:eastAsia="zh-CN"/>
+        </w:rPr>
+      </w:pPr>
+    </w:p>
+    <w:p>
+      <w:pPr>
+        <w:jc w:val="both"/>
+        <w:rPr>
+          <w:sz w:val="20"/>
+          <w:lang w:eastAsia="zh-CN"/>
+        </w:rPr>
+      </w:pPr>
+      <w:r>
+        <w:rPr>
+          <w:sz w:val="20"/>
+          <w:lang w:eastAsia="zh-CN"/>
+        </w:rPr>
+        <w:t>Recent work in feature engineering for financial data has emphasized hybrid approaches that combine technical indicators with fundamental factors [18]. López de Prado [19] advocated for "financial machine learning" pipelines that incorporate cross-validation schemes respecting temporal dependencies—a principle adopted in our walk-forward backtesting implementation. Nevertheless, existing frameworks inadequately address the hierarchical missing-data patterns inherent to financial time series, particularly during market closures or illiquid periods [20].</w:t>
+      </w:r>
+    </w:p>
+    <w:p>
+      <w:pPr>
+        <w:jc w:val="both"/>
+        <w:rPr>
+          <w:sz w:val="20"/>
+          <w:lang w:eastAsia="zh-CN"/>
+        </w:rPr>
+      </w:pPr>
+    </w:p>
+    <w:p>
+      <w:pPr>
+        <w:jc w:val="both"/>
+        <w:rPr>
+          <w:rFonts w:hint="default"/>
+          <w:sz w:val="20"/>
+          <w:lang w:val="en-US" w:eastAsia="zh-CN"/>
+        </w:rPr>
+      </w:pPr>
+      <w:r>
+        <w:rPr>
+          <w:rFonts w:hint="default"/>
+          <w:sz w:val="20"/>
+          <w:lang w:val="en-US" w:eastAsia="zh-CN"/>
+        </w:rPr>
+        <w:t>In risk prediction, attention mechanisms have shown promise in identifying crisis precursors by weighting critical time steps [21]. However, their application to financial markets has been limited to high-frequency trading scenarios [22], neglecting medium-term risk horizons relevant to portfolio managers. The proposed LSTM-Attention hybrid model addresses this gap by jointly optimizing return prediction and risk classification through multi-task learning—an innovation aligned with recent calls for integrated financial AI systems [23].</w:t>
+      </w:r>
+    </w:p>
+    <w:p>
+      <w:pPr>
+        <w:jc w:val="both"/>
+        <w:rPr>
+          <w:rFonts w:hint="default"/>
+          <w:sz w:val="20"/>
+          <w:lang w:val="en-US" w:eastAsia="zh-CN"/>
+        </w:rPr>
+      </w:pPr>
+    </w:p>
+    <w:p>
+      <w:pPr>
+        <w:jc w:val="both"/>
+        <w:rPr>
+          <w:rFonts w:hint="default"/>
+          <w:sz w:val="20"/>
+          <w:lang w:val="en-US" w:eastAsia="zh-CN"/>
+        </w:rPr>
+      </w:pPr>
+      <w:r>
+        <w:rPr>
+          <w:rFonts w:hint="default"/>
+          <w:sz w:val="20"/>
+          <w:lang w:val="en-US" w:eastAsia="zh-CN"/>
+        </w:rPr>
+        <w:t>This study bridges three critical gaps in the literature: 1) Systematic feature engineering that dynamically adapts to market microstructure patterns; 2) Threshold-optimized signal generation validated through rigorous time-series protocols; 3) Joint modeling of price dynamics and downside risks via interpretable deep learning architectures. By unifying these elements within a reproducible framework, our work advances both academic research and practical algorithmic trading systems.</w:t>
+      </w:r>
+    </w:p>
+    <w:p>
+      <w:pPr>
+        <w:jc w:val="both"/>
+        <w:rPr>
+          <w:sz w:val="20"/>
+          <w:lang w:eastAsia="zh-CN"/>
+        </w:rPr>
+      </w:pPr>
     </w:p>
     <w:p>
       <w:pPr>
@@ -587,6 +817,8 @@
           <w:lang w:eastAsia="zh-CN"/>
         </w:rPr>
       </w:pPr>
+      <w:bookmarkStart w:id="0" w:name="_GoBack"/>
+      <w:bookmarkEnd w:id="0"/>
       <w:r>
         <w:rPr>
           <w:rFonts w:hint="eastAsia"/>
@@ -649,7 +881,7 @@
           <w:lang w:eastAsia="zh-CN"/>
         </w:rPr>
         <w:pict>
-          <v:shape id="_x0000_i1031" o:spt="75" alt="boxplot" type="#_x0000_t75" style="height:138.1pt;width:242.95pt;" filled="f" o:preferrelative="t" stroked="f" coordsize="21600,21600">
+          <v:shape id="_x0000_i1025" o:spt="75" alt="boxplot" type="#_x0000_t75" style="height:138.1pt;width:242.95pt;" filled="f" o:preferrelative="t" stroked="f" coordsize="21600,21600">
             <v:path/>
             <v:fill on="f" focussize="0,0"/>
             <v:stroke on="f"/>
@@ -743,7 +975,7 @@
           <w:lang w:eastAsia="zh-CN"/>
         </w:rPr>
         <w:pict>
-          <v:shape id="_x0000_i1030" o:spt="75" alt="heatmap" type="#_x0000_t75" style="height:153.15pt;width:242.9pt;" filled="f" o:preferrelative="t" stroked="f" coordsize="21600,21600">
+          <v:shape id="_x0000_i1026" o:spt="75" alt="heatmap" type="#_x0000_t75" style="height:153.15pt;width:242.9pt;" filled="f" o:preferrelative="t" stroked="f" coordsize="21600,21600">
             <v:path/>
             <v:fill on="f" focussize="0,0"/>
             <v:stroke on="f"/>
@@ -848,7 +1080,7 @@
           <w:lang w:eastAsia="zh-CN"/>
         </w:rPr>
         <w:pict>
-          <v:shape id="_x0000_i1033" o:spt="75" alt="open-close-subplot" type="#_x0000_t75" style="height:242.6pt;width:242.6pt;" filled="f" o:preferrelative="t" stroked="f" coordsize="21600,21600">
+          <v:shape id="_x0000_i1027" o:spt="75" alt="open-close-subplot" type="#_x0000_t75" style="height:242.6pt;width:242.6pt;" filled="f" o:preferrelative="t" stroked="f" coordsize="21600,21600">
             <v:path/>
             <v:fill on="f" focussize="0,0"/>
             <v:stroke on="f"/>
@@ -1014,7 +1246,7 @@
           <w:lang w:val="en-US"/>
         </w:rPr>
         <w:pict>
-          <v:shape id="_x0000_i1034" o:spt="75" alt="subplot" type="#_x0000_t75" style="height:165.15pt;width:241.8pt;" filled="f" o:preferrelative="t" stroked="f" coordsize="21600,21600">
+          <v:shape id="_x0000_i1028" o:spt="75" alt="subplot" type="#_x0000_t75" style="height:165.15pt;width:241.8pt;" filled="f" o:preferrelative="t" stroked="f" coordsize="21600,21600">
             <v:path/>
             <v:fill on="f" focussize="0,0"/>
             <v:stroke on="f"/>
@@ -4986,7 +5218,7 @@
     <w:lsdException w:qFormat="1" w:unhideWhenUsed="0" w:uiPriority="0" w:semiHidden="0" w:name="Title"/>
     <w:lsdException w:qFormat="1" w:unhideWhenUsed="0" w:uiPriority="0" w:name="Closing"/>
     <w:lsdException w:unhideWhenUsed="0" w:uiPriority="0" w:name="Signature"/>
-    <w:lsdException w:qFormat="1" w:uiPriority="1" w:name="Default Paragraph Font"/>
+    <w:lsdException w:qFormat="1" w:uiPriority="1" w:semiHidden="0" w:name="Default Paragraph Font"/>
     <w:lsdException w:qFormat="1" w:unhideWhenUsed="0" w:uiPriority="0" w:name="Body Text"/>
     <w:lsdException w:qFormat="1" w:unhideWhenUsed="0" w:uiPriority="0" w:name="Body Text Indent"/>
     <w:lsdException w:qFormat="1" w:unhideWhenUsed="0" w:uiPriority="0" w:name="List Continue"/>
@@ -5332,7 +5564,6 @@
   </w:style>
   <w:style w:type="character" w:default="1" w:styleId="11">
     <w:name w:val="Default Paragraph Font"/>
-    <w:semiHidden/>
     <w:unhideWhenUsed/>
     <w:qFormat/>
     <w:uiPriority w:val="1"/>

</xml_diff>